<commit_message>
- Changed Wordtemplates - Refratored and tested python script
</commit_message>
<xml_diff>
--- a/Feedback (Selbstbucher).docx
+++ b/Feedback (Selbstbucher).docx
@@ -18,6 +18,14 @@
         </w:rPr>
         <w:t>Hallo {{Vorname}},</w:t>
       </w:r>
+      <w:r>
+        <w:rPr>
+          <w:rStyle w:val="Fett"/>
+          <w:b w:val="0"/>
+          <w:bCs w:val="0"/>
+        </w:rPr>
+        <w:br/>
+      </w:r>
     </w:p>
     <w:p>
       <w:pPr>
@@ -163,58 +171,7 @@
           <w:b w:val="0"/>
           <w:bCs w:val="0"/>
         </w:rPr>
-        <w:t xml:space="preserve">Zudem kann es </w:t>
-      </w:r>
-      <w:r>
-        <w:rPr>
-          <w:rStyle w:val="Fett"/>
-          <w:b w:val="0"/>
-          <w:bCs w:val="0"/>
-        </w:rPr>
-        <w:t xml:space="preserve">vorkommen, dass im Feedback </w:t>
-      </w:r>
-      <w:r>
-        <w:rPr>
-          <w:rStyle w:val="Fett"/>
-          <w:b w:val="0"/>
-          <w:bCs w:val="0"/>
-        </w:rPr>
-        <w:t xml:space="preserve">folgender </w:t>
-      </w:r>
-      <w:r>
-        <w:rPr>
-          <w:rStyle w:val="Fett"/>
-          <w:b w:val="0"/>
-          <w:bCs w:val="0"/>
-        </w:rPr>
-        <w:t xml:space="preserve">Vermerkt steht: „Geparkt“. Das bedeutet, dass der Beleg oder die Kontobewegung aufgrund eines fehlenden Beleges </w:t>
-      </w:r>
-      <w:r>
-        <w:rPr>
-          <w:rStyle w:val="Fett"/>
-          <w:b w:val="0"/>
-          <w:bCs w:val="0"/>
-        </w:rPr>
-        <w:t xml:space="preserve">bis zur Klärung durch Dich nicht mehr kostensenkend wirkt und Du daher mehr Steuern zahlen musst. Kümmere Dich also </w:t>
-      </w:r>
-      <w:r>
-        <w:rPr>
-          <w:rStyle w:val="Fett"/>
-          <w:b w:val="0"/>
-          <w:bCs w:val="0"/>
-          <w:i/>
-          <w:iCs/>
-          <w:u w:val="single"/>
-        </w:rPr>
-        <w:t>schnellstmöglich</w:t>
-      </w:r>
-      <w:r>
-        <w:rPr>
-          <w:rStyle w:val="Fett"/>
-          <w:b w:val="0"/>
-          <w:bCs w:val="0"/>
-        </w:rPr>
-        <w:t xml:space="preserve"> um Klärung des Vorfalls, sonst hast Du hieraus Nachteile.</w:t>
+        <w:t>Bitte achte künftig auf die korrekte Kategorisierung Deiner Belege in Lexoffice und setze unser Feedback entsprechend um, damit Deine Buchhaltung fehlerfrei bleibt.</w:t>
       </w:r>
     </w:p>
     <w:p>
@@ -235,27 +192,6 @@
           <w:b w:val="0"/>
           <w:bCs w:val="0"/>
         </w:rPr>
-        <w:t>Bitte achte künftig auf die korrekte Kategorisierung Deiner Belege in Lexoffice und setze unser Feedback entsprechend um, damit Deine Buchhaltung fehlerfrei bleibt.</w:t>
-      </w:r>
-    </w:p>
-    <w:p>
-      <w:pPr>
-        <w:pStyle w:val="Listenabsatz"/>
-        <w:numPr>
-          <w:ilvl w:val="0"/>
-          <w:numId w:val="6"/>
-        </w:numPr>
-        <w:rPr>
-          <w:rStyle w:val="Fett"/>
-          <w:u w:val="single"/>
-        </w:rPr>
-      </w:pPr>
-      <w:r>
-        <w:rPr>
-          <w:rStyle w:val="Fett"/>
-          <w:b w:val="0"/>
-          <w:bCs w:val="0"/>
-        </w:rPr>
         <w:t xml:space="preserve">Sofern Belege als </w:t>
       </w:r>
       <w:r>
@@ -378,7 +314,15 @@
           <w:bCs w:val="0"/>
           <w:u w:val="single"/>
         </w:rPr>
-        <w:t xml:space="preserve">ausschließlich nach </w:t>
+        <w:t>ausschließlich nach</w:t>
+      </w:r>
+      <w:r>
+        <w:rPr>
+          <w:rStyle w:val="Fett"/>
+          <w:b w:val="0"/>
+          <w:bCs w:val="0"/>
+        </w:rPr>
+        <w:t xml:space="preserve"> </w:t>
       </w:r>
       <w:r>
         <w:rPr>
@@ -513,7 +457,25 @@
           <w:b w:val="0"/>
           <w:bCs w:val="0"/>
         </w:rPr>
-        <w:t>Sollte es bei Dir diesen Monat wieder soweit sein, dass wir Deine Umsätze melden, so bekommst Du eine separate Mail</w:t>
+        <w:t xml:space="preserve">Sollte es bei Dir diesen Monat wieder </w:t>
+      </w:r>
+      <w:proofErr w:type="gramStart"/>
+      <w:r>
+        <w:rPr>
+          <w:rStyle w:val="Fett"/>
+          <w:b w:val="0"/>
+          <w:bCs w:val="0"/>
+        </w:rPr>
+        <w:t>soweit</w:t>
+      </w:r>
+      <w:proofErr w:type="gramEnd"/>
+      <w:r>
+        <w:rPr>
+          <w:rStyle w:val="Fett"/>
+          <w:b w:val="0"/>
+          <w:bCs w:val="0"/>
+        </w:rPr>
+        <w:t xml:space="preserve"> sein, dass wir Deine Umsätze melden, so bekommst Du eine separate Mail</w:t>
       </w:r>
       <w:r>
         <w:rPr>
@@ -583,7 +545,23 @@
           <w:bCs w:val="0"/>
         </w:rPr>
         <w:br/>
-        <w:t xml:space="preserve">Wir senden sie Dir dann umgehend zu. </w:t>
+        <w:t xml:space="preserve">Wir senden sie Dir dann </w:t>
+      </w:r>
+      <w:r>
+        <w:rPr>
+          <w:rStyle w:val="Fett"/>
+          <w:b w:val="0"/>
+          <w:bCs w:val="0"/>
+        </w:rPr>
+        <w:t xml:space="preserve">natürlich gern </w:t>
+      </w:r>
+      <w:r>
+        <w:rPr>
+          <w:rStyle w:val="Fett"/>
+          <w:b w:val="0"/>
+          <w:bCs w:val="0"/>
+        </w:rPr>
+        <w:t xml:space="preserve">umgehend zu. </w:t>
       </w:r>
       <w:r>
         <w:rPr>
@@ -2803,8 +2781,28 @@
 </file>
 
 <file path=customXml/item1.xml><?xml version="1.0" encoding="utf-8"?>
-<ct:contentTypeSchema xmlns:ct="http://schemas.microsoft.com/office/2006/metadata/contentType" xmlns:ma="http://schemas.microsoft.com/office/2006/metadata/properties/metaAttributes" ct:_="" ma:_="" ma:contentTypeName="Dokument" ma:contentTypeID="0x01010042DA60B40661BD44855B4E01B340C185" ma:contentTypeVersion="15" ma:contentTypeDescription="Ein neues Dokument erstellen." ma:contentTypeScope="" ma:versionID="1a4610bd0e9be06c1bc30c087797e69b">
-  <xsd:schema xmlns:xsd="http://www.w3.org/2001/XMLSchema" xmlns:xs="http://www.w3.org/2001/XMLSchema" xmlns:p="http://schemas.microsoft.com/office/2006/metadata/properties" xmlns:ns2="30b6cd67-ef44-48ec-be11-23daccf078b6" xmlns:ns3="76dafcdc-cdce-4c39-83ab-4eeb044f75f5" targetNamespace="http://schemas.microsoft.com/office/2006/metadata/properties" ma:root="true" ma:fieldsID="eb290d10c9a40df3a8f922f5365c1038" ns2:_="" ns3:_="">
+<?mso-contentType ?>
+<FormTemplates xmlns="http://schemas.microsoft.com/sharepoint/v3/contenttype/forms">
+  <Display>DocumentLibraryForm</Display>
+  <Edit>DocumentLibraryForm</Edit>
+  <New>DocumentLibraryForm</New>
+</FormTemplates>
+</file>
+
+<file path=customXml/item2.xml><?xml version="1.0" encoding="utf-8"?>
+<p:properties xmlns:p="http://schemas.microsoft.com/office/2006/metadata/properties" xmlns:xsi="http://www.w3.org/2001/XMLSchema-instance" xmlns:pc="http://schemas.microsoft.com/office/infopath/2007/PartnerControls">
+  <documentManagement>
+    <lcf76f155ced4ddcb4097134ff3c332f xmlns="30b6cd67-ef44-48ec-be11-23daccf078b6">
+      <Terms xmlns="http://schemas.microsoft.com/office/infopath/2007/PartnerControls"/>
+    </lcf76f155ced4ddcb4097134ff3c332f>
+    <TaxCatchAll xmlns="76dafcdc-cdce-4c39-83ab-4eeb044f75f5" xsi:nil="true"/>
+  </documentManagement>
+</p:properties>
+</file>
+
+<file path=customXml/item3.xml><?xml version="1.0" encoding="utf-8"?>
+<ct:contentTypeSchema xmlns:ct="http://schemas.microsoft.com/office/2006/metadata/contentType" xmlns:ma="http://schemas.microsoft.com/office/2006/metadata/properties/metaAttributes" ct:_="" ma:_="" ma:contentTypeName="Dokument" ma:contentTypeID="0x01010042DA60B40661BD44855B4E01B340C185" ma:contentTypeVersion="15" ma:contentTypeDescription="Ein neues Dokument erstellen." ma:contentTypeScope="" ma:versionID="59f9c76d2f098f6bb12489c752794441">
+  <xsd:schema xmlns:xsd="http://www.w3.org/2001/XMLSchema" xmlns:xs="http://www.w3.org/2001/XMLSchema" xmlns:p="http://schemas.microsoft.com/office/2006/metadata/properties" xmlns:ns2="30b6cd67-ef44-48ec-be11-23daccf078b6" xmlns:ns3="76dafcdc-cdce-4c39-83ab-4eeb044f75f5" targetNamespace="http://schemas.microsoft.com/office/2006/metadata/properties" ma:root="true" ma:fieldsID="c998d1e5e05bae60fde0e01b7e2e9aed" ns2:_="" ns3:_="">
     <xsd:import namespace="30b6cd67-ef44-48ec-be11-23daccf078b6"/>
     <xsd:import namespace="76dafcdc-cdce-4c39-83ab-4eeb044f75f5"/>
     <xsd:element name="properties">
@@ -3037,41 +3035,10 @@
 </ct:contentTypeSchema>
 </file>
 
-<file path=customXml/item2.xml><?xml version="1.0" encoding="utf-8"?>
-<p:properties xmlns:p="http://schemas.microsoft.com/office/2006/metadata/properties" xmlns:xsi="http://www.w3.org/2001/XMLSchema-instance" xmlns:pc="http://schemas.microsoft.com/office/infopath/2007/PartnerControls">
-  <documentManagement>
-    <lcf76f155ced4ddcb4097134ff3c332f xmlns="30b6cd67-ef44-48ec-be11-23daccf078b6">
-      <Terms xmlns="http://schemas.microsoft.com/office/infopath/2007/PartnerControls"/>
-    </lcf76f155ced4ddcb4097134ff3c332f>
-    <TaxCatchAll xmlns="76dafcdc-cdce-4c39-83ab-4eeb044f75f5" xsi:nil="true"/>
-  </documentManagement>
-</p:properties>
-</file>
-
-<file path=customXml/item3.xml><?xml version="1.0" encoding="utf-8"?>
-<?mso-contentType ?>
-<FormTemplates xmlns="http://schemas.microsoft.com/sharepoint/v3/contenttype/forms">
-  <Display>DocumentLibraryForm</Display>
-  <Edit>DocumentLibraryForm</Edit>
-  <New>DocumentLibraryForm</New>
-</FormTemplates>
-</file>
-
 <file path=customXml/itemProps1.xml><?xml version="1.0" encoding="utf-8"?>
-<ds:datastoreItem xmlns:ds="http://schemas.openxmlformats.org/officeDocument/2006/customXml" ds:itemID="{CA06D8B8-EFA9-4421-A2D7-54AA96C09A4F}">
+<ds:datastoreItem xmlns:ds="http://schemas.openxmlformats.org/officeDocument/2006/customXml" ds:itemID="{FF240620-7125-41B3-B2D4-EF2107269C22}">
   <ds:schemaRefs>
-    <ds:schemaRef ds:uri="http://schemas.microsoft.com/office/2006/metadata/contentType"/>
-    <ds:schemaRef ds:uri="http://schemas.microsoft.com/office/2006/metadata/properties/metaAttributes"/>
-    <ds:schemaRef ds:uri="http://www.w3.org/2001/XMLSchema"/>
-    <ds:schemaRef ds:uri="http://schemas.microsoft.com/office/2006/metadata/properties"/>
-    <ds:schemaRef ds:uri="30b6cd67-ef44-48ec-be11-23daccf078b6"/>
-    <ds:schemaRef ds:uri="76dafcdc-cdce-4c39-83ab-4eeb044f75f5"/>
-    <ds:schemaRef ds:uri="http://schemas.microsoft.com/office/2006/documentManagement/types"/>
-    <ds:schemaRef ds:uri="http://schemas.microsoft.com/office/infopath/2007/PartnerControls"/>
-    <ds:schemaRef ds:uri="http://schemas.openxmlformats.org/package/2006/metadata/core-properties"/>
-    <ds:schemaRef ds:uri="http://purl.org/dc/elements/1.1/"/>
-    <ds:schemaRef ds:uri="http://purl.org/dc/terms/"/>
-    <ds:schemaRef ds:uri="http://schemas.microsoft.com/internal/obd"/>
+    <ds:schemaRef ds:uri="http://schemas.microsoft.com/sharepoint/v3/contenttype/forms"/>
   </ds:schemaRefs>
 </ds:datastoreItem>
 </file>
@@ -3088,9 +3055,5 @@
 </file>
 
 <file path=customXml/itemProps3.xml><?xml version="1.0" encoding="utf-8"?>
-<ds:datastoreItem xmlns:ds="http://schemas.openxmlformats.org/officeDocument/2006/customXml" ds:itemID="{FF240620-7125-41B3-B2D4-EF2107269C22}">
-  <ds:schemaRefs>
-    <ds:schemaRef ds:uri="http://schemas.microsoft.com/sharepoint/v3/contenttype/forms"/>
-  </ds:schemaRefs>
-</ds:datastoreItem>
+<ds:datastoreItem xmlns:ds="http://schemas.openxmlformats.org/officeDocument/2006/customXml" ds:itemID="{46096266-1DDB-4BD5-9537-A669520EAD7D}"/>
 </file>
</xml_diff>